<commit_message>
Bash: Added some tips
</commit_message>
<xml_diff>
--- a/Linux/Bash/BashTips.docx
+++ b/Linux/Bash/BashTips.docx
@@ -1,6 +1,6 @@
 
 <file path=word/document.xml><?xml version="1.0" encoding="utf-8"?>
-<w:document xmlns:wpc="http://schemas.microsoft.com/office/word/2010/wordprocessingCanvas" xmlns:cx="http://schemas.microsoft.com/office/drawing/2014/chartex" xmlns:cx1="http://schemas.microsoft.com/office/drawing/2015/9/8/chartex" xmlns:cx2="http://schemas.microsoft.com/office/drawing/2015/10/21/chartex" xmlns:cx3="http://schemas.microsoft.com/office/drawing/2016/5/9/chartex" xmlns:cx4="http://schemas.microsoft.com/office/drawing/2016/5/10/chartex" xmlns:cx5="http://schemas.microsoft.com/office/drawing/2016/5/11/chartex" xmlns:cx6="http://schemas.microsoft.com/office/drawing/2016/5/12/chartex" xmlns:cx7="http://schemas.microsoft.com/office/drawing/2016/5/13/chartex" xmlns:cx8="http://schemas.microsoft.com/office/drawing/2016/5/14/chartex" xmlns:mc="http://schemas.openxmlformats.org/markup-compatibility/2006" xmlns:aink="http://schemas.microsoft.com/office/drawing/2016/ink" xmlns:am3d="http://schemas.microsoft.com/office/drawing/2017/model3d" xmlns:o="urn:schemas-microsoft-com:office:office" xmlns:r="http://schemas.openxmlformats.org/officeDocument/2006/relationships" xmlns:m="http://schemas.openxmlformats.org/officeDocument/2006/math" xmlns:v="urn:schemas-microsoft-com:vml" xmlns:wp14="http://schemas.microsoft.com/office/word/2010/wordprocessingDrawing" xmlns:wp="http://schemas.openxmlformats.org/drawingml/2006/wordprocessingDrawing" xmlns:w10="urn:schemas-microsoft-com:office:word" xmlns:w="http://schemas.openxmlformats.org/wordprocessingml/2006/main" xmlns:w14="http://schemas.microsoft.com/office/word/2010/wordml" xmlns:w15="http://schemas.microsoft.com/office/word/2012/wordml" xmlns:w16cex="http://schemas.microsoft.com/office/word/2018/wordml/cex" xmlns:w16cid="http://schemas.microsoft.com/office/word/2016/wordml/cid" xmlns:w16="http://schemas.microsoft.com/office/word/2018/wordml" xmlns:w16se="http://schemas.microsoft.com/office/word/2015/wordml/symex" xmlns:wpg="http://schemas.microsoft.com/office/word/2010/wordprocessingGroup" xmlns:wpi="http://schemas.microsoft.com/office/word/2010/wordprocessingInk" xmlns:wne="http://schemas.microsoft.com/office/word/2006/wordml" xmlns:wps="http://schemas.microsoft.com/office/word/2010/wordprocessingShape" mc:Ignorable="w14 w15 w16se w16cid w16 w16cex wp14">
+<w:document xmlns:wpc="http://schemas.microsoft.com/office/word/2010/wordprocessingCanvas" xmlns:cx="http://schemas.microsoft.com/office/drawing/2014/chartex" xmlns:cx1="http://schemas.microsoft.com/office/drawing/2015/9/8/chartex" xmlns:cx2="http://schemas.microsoft.com/office/drawing/2015/10/21/chartex" xmlns:cx3="http://schemas.microsoft.com/office/drawing/2016/5/9/chartex" xmlns:cx4="http://schemas.microsoft.com/office/drawing/2016/5/10/chartex" xmlns:cx5="http://schemas.microsoft.com/office/drawing/2016/5/11/chartex" xmlns:cx6="http://schemas.microsoft.com/office/drawing/2016/5/12/chartex" xmlns:cx7="http://schemas.microsoft.com/office/drawing/2016/5/13/chartex" xmlns:cx8="http://schemas.microsoft.com/office/drawing/2016/5/14/chartex" xmlns:mc="http://schemas.openxmlformats.org/markup-compatibility/2006" xmlns:aink="http://schemas.microsoft.com/office/drawing/2016/ink" xmlns:am3d="http://schemas.microsoft.com/office/drawing/2017/model3d" xmlns:o="urn:schemas-microsoft-com:office:office" xmlns:r="http://schemas.openxmlformats.org/officeDocument/2006/relationships" xmlns:m="http://schemas.openxmlformats.org/officeDocument/2006/math" xmlns:v="urn:schemas-microsoft-com:vml" xmlns:wp14="http://schemas.microsoft.com/office/word/2010/wordprocessingDrawing" xmlns:wp="http://schemas.openxmlformats.org/drawingml/2006/wordprocessingDrawing" xmlns:w10="urn:schemas-microsoft-com:office:word" xmlns:w="http://schemas.openxmlformats.org/wordprocessingml/2006/main" xmlns:w14="http://schemas.microsoft.com/office/word/2010/wordml" xmlns:w15="http://schemas.microsoft.com/office/word/2012/wordml" xmlns:w16cex="http://schemas.microsoft.com/office/word/2018/wordml/cex" xmlns:w16cid="http://schemas.microsoft.com/office/word/2016/wordml/cid" xmlns:w16="http://schemas.microsoft.com/office/word/2018/wordml" xmlns:w16sdtdh="http://schemas.microsoft.com/office/word/2020/wordml/sdtdatahash" xmlns:w16se="http://schemas.microsoft.com/office/word/2015/wordml/symex" xmlns:wpg="http://schemas.microsoft.com/office/word/2010/wordprocessingGroup" xmlns:wpi="http://schemas.microsoft.com/office/word/2010/wordprocessingInk" xmlns:wne="http://schemas.microsoft.com/office/word/2006/wordml" xmlns:wps="http://schemas.microsoft.com/office/word/2010/wordprocessingShape" mc:Ignorable="w14 w15 w16se w16cid w16 w16cex w16sdtdh wp14">
   <w:body>
     <w:p>
       <w:pPr>
@@ -11,13 +11,8 @@
       </w:r>
     </w:p>
     <w:p>
-      <w:proofErr w:type="gramStart"/>
-      <w:r>
-        <w:t>free -m</w:t>
-      </w:r>
-      <w:proofErr w:type="gramEnd"/>
-      <w:r>
-        <w:t xml:space="preserve"> # display all the information in MBs</w:t>
+      <w:r>
+        <w:t>free -m # display all the information in MBs</w:t>
       </w:r>
     </w:p>
     <w:p/>
@@ -28,29 +23,13 @@
     </w:p>
     <w:p>
       <w:r>
-        <w:t xml:space="preserve">du -ch # to see the size of each elements </w:t>
-      </w:r>
-      <w:proofErr w:type="gramStart"/>
-      <w:r>
-        <w:t>in a given</w:t>
-      </w:r>
-      <w:proofErr w:type="gramEnd"/>
-      <w:r>
-        <w:t xml:space="preserve"> repository </w:t>
+        <w:t xml:space="preserve">du -ch # to see the size of each elements in a given repository </w:t>
       </w:r>
     </w:p>
     <w:p/>
     <w:p>
       <w:r>
-        <w:t>grep --exclude=\</w:t>
-      </w:r>
-      <w:proofErr w:type="gramStart"/>
-      <w:r>
-        <w:t>*.{</w:t>
-      </w:r>
-      <w:proofErr w:type="gramEnd"/>
-      <w:r>
-        <w:t xml:space="preserve">pyc,log} -rl './' -e ".*10\.214\.82\.92.*" # find in the current directory and its subdirectorires all the files containing the string "10.214.82.92" inside a </w:t>
+        <w:t xml:space="preserve">grep --exclude=\*.{pyc,log} -rl './' -e ".*10\.214\.82\.92.*" # find in the current directory and its subdirectorires all the files containing the string "10.214.82.92" inside a </w:t>
       </w:r>
     </w:p>
     <w:p/>
@@ -100,6 +79,7 @@
         <w:rPr>
           <w:noProof/>
         </w:rPr>
+        <w:lastRenderedPageBreak/>
         <w:drawing>
           <wp:inline distT="0" distB="0" distL="0" distR="0" wp14:anchorId="6DA0308C" wp14:editId="35734E84">
             <wp:extent cx="5105400" cy="5372100"/>
@@ -147,15 +127,7 @@
     </w:p>
     <w:p>
       <w:r>
-        <w:t>ls -</w:t>
-      </w:r>
-      <w:proofErr w:type="gramStart"/>
-      <w:r>
-        <w:t>d .</w:t>
-      </w:r>
-      <w:proofErr w:type="gramEnd"/>
-      <w:r>
-        <w:t xml:space="preserve">/*/ </w:t>
+        <w:t xml:space="preserve">ls -d ./*/ </w:t>
       </w:r>
       <w:r>
         <w:sym w:font="Wingdings" w:char="F0E0"/>
@@ -185,7 +157,6 @@
         <w:rPr>
           <w:noProof/>
         </w:rPr>
-        <w:lastRenderedPageBreak/>
         <w:drawing>
           <wp:inline distT="0" distB="0" distL="0" distR="0" wp14:anchorId="2105EC91" wp14:editId="7B512F65">
             <wp:extent cx="5638800" cy="828675"/>
@@ -225,13 +196,7 @@
     </w:p>
     <w:p>
       <w:r>
-        <w:t xml:space="preserve">grep </w:t>
-      </w:r>
-      <w:r>
-        <w:t xml:space="preserve">-rnw </w:t>
-      </w:r>
-      <w:r>
-        <w:t xml:space="preserve">/path/to_dir/ ‘’ -e ‘pattern’ </w:t>
+        <w:t xml:space="preserve">grep -rnw /path/to_dir/ ‘’ -e ‘pattern’ </w:t>
       </w:r>
       <w:r>
         <w:sym w:font="Wingdings" w:char="F0E0"/>
@@ -307,7 +272,6 @@
         <w:pStyle w:val="Heading2"/>
       </w:pPr>
       <w:r>
-        <w:lastRenderedPageBreak/>
         <w:t>Store the content of a variable</w:t>
       </w:r>
     </w:p>
@@ -353,6 +317,69 @@
         </w:drawing>
       </w:r>
     </w:p>
+    <w:p/>
+    <w:p>
+      <w:r>
+        <w:lastRenderedPageBreak/>
+        <w:t xml:space="preserve">To zip a list of files we can use </w:t>
+      </w:r>
+      <w:hyperlink r:id="rId11" w:history="1">
+        <w:r>
+          <w:rPr>
+            <w:rStyle w:val="Hyperlink"/>
+          </w:rPr>
+          <w:t>this</w:t>
+        </w:r>
+      </w:hyperlink>
+      <w:r>
+        <w:t xml:space="preserve">: </w:t>
+      </w:r>
+    </w:p>
+    <w:p>
+      <w:pPr>
+        <w:tabs>
+          <w:tab w:val="left" w:pos="916"/>
+          <w:tab w:val="left" w:pos="1832"/>
+          <w:tab w:val="left" w:pos="2748"/>
+          <w:tab w:val="left" w:pos="3664"/>
+          <w:tab w:val="left" w:pos="4580"/>
+          <w:tab w:val="left" w:pos="5496"/>
+          <w:tab w:val="left" w:pos="6412"/>
+          <w:tab w:val="left" w:pos="7328"/>
+          <w:tab w:val="left" w:pos="8244"/>
+          <w:tab w:val="left" w:pos="9160"/>
+          <w:tab w:val="left" w:pos="10076"/>
+          <w:tab w:val="left" w:pos="10992"/>
+          <w:tab w:val="left" w:pos="11908"/>
+          <w:tab w:val="left" w:pos="12824"/>
+          <w:tab w:val="left" w:pos="13740"/>
+          <w:tab w:val="left" w:pos="14656"/>
+        </w:tabs>
+        <w:spacing w:after="0" w:line="240" w:lineRule="auto"/>
+        <w:rPr>
+          <w:rFonts w:ascii="Courier New" w:eastAsia="Times New Roman" w:hAnsi="Courier New" w:cs="Courier New"/>
+          <w:sz w:val="20"/>
+          <w:szCs w:val="20"/>
+        </w:rPr>
+      </w:pPr>
+      <w:r>
+        <w:rPr>
+          <w:rFonts w:ascii="Courier New" w:eastAsia="Times New Roman" w:hAnsi="Courier New" w:cs="Courier New"/>
+          <w:sz w:val="20"/>
+          <w:szCs w:val="20"/>
+        </w:rPr>
+        <w:t>grep -rl "abc" file-* | zip archive -@</w:t>
+      </w:r>
+      <w:r>
+        <w:rPr>
+          <w:rFonts w:ascii="Courier New" w:eastAsia="Times New Roman" w:hAnsi="Courier New" w:cs="Courier New"/>
+          <w:sz w:val="20"/>
+          <w:szCs w:val="20"/>
+        </w:rPr>
+        <w:t xml:space="preserve">  # -@ option makes zip read from STDIN</w:t>
+      </w:r>
+    </w:p>
+    <w:p/>
     <w:sectPr>
       <w:pgSz w:w="12240" w:h="15840"/>
       <w:pgMar w:top="1440" w:right="1440" w:bottom="1440" w:left="1440" w:header="720" w:footer="720" w:gutter="0"/>
@@ -364,7 +391,7 @@
 </file>
 
 <file path=word/styles.xml><?xml version="1.0" encoding="utf-8"?>
-<w:styles xmlns:mc="http://schemas.openxmlformats.org/markup-compatibility/2006" xmlns:r="http://schemas.openxmlformats.org/officeDocument/2006/relationships" xmlns:w="http://schemas.openxmlformats.org/wordprocessingml/2006/main" xmlns:w14="http://schemas.microsoft.com/office/word/2010/wordml" xmlns:w15="http://schemas.microsoft.com/office/word/2012/wordml" xmlns:w16cex="http://schemas.microsoft.com/office/word/2018/wordml/cex" xmlns:w16cid="http://schemas.microsoft.com/office/word/2016/wordml/cid" xmlns:w16="http://schemas.microsoft.com/office/word/2018/wordml" xmlns:w16se="http://schemas.microsoft.com/office/word/2015/wordml/symex" mc:Ignorable="w14 w15 w16se w16cid w16 w16cex">
+<w:styles xmlns:mc="http://schemas.openxmlformats.org/markup-compatibility/2006" xmlns:r="http://schemas.openxmlformats.org/officeDocument/2006/relationships" xmlns:w="http://schemas.openxmlformats.org/wordprocessingml/2006/main" xmlns:w14="http://schemas.microsoft.com/office/word/2010/wordml" xmlns:w15="http://schemas.microsoft.com/office/word/2012/wordml" xmlns:w16cex="http://schemas.microsoft.com/office/word/2018/wordml/cex" xmlns:w16cid="http://schemas.microsoft.com/office/word/2016/wordml/cid" xmlns:w16="http://schemas.microsoft.com/office/word/2018/wordml" xmlns:w16sdtdh="http://schemas.microsoft.com/office/word/2020/wordml/sdtdatahash" xmlns:w16se="http://schemas.microsoft.com/office/word/2015/wordml/symex" mc:Ignorable="w14 w15 w16se w16cid w16 w16cex w16sdtdh">
   <w:docDefaults>
     <w:rPrDefault>
       <w:rPr>
@@ -809,6 +836,7 @@
   <w:style w:type="character" w:default="1" w:styleId="DefaultParagraphFont">
     <w:name w:val="Default Paragraph Font"/>
     <w:uiPriority w:val="1"/>
+    <w:semiHidden/>
     <w:unhideWhenUsed/>
   </w:style>
   <w:style w:type="table" w:default="1" w:styleId="TableNormal">
@@ -881,6 +909,72 @@
       <w:sz w:val="32"/>
       <w:szCs w:val="32"/>
     </w:rPr>
+  </w:style>
+  <w:style w:type="paragraph" w:styleId="HTMLPreformatted">
+    <w:name w:val="HTML Preformatted"/>
+    <w:basedOn w:val="Normal"/>
+    <w:link w:val="HTMLPreformattedChar"/>
+    <w:uiPriority w:val="99"/>
+    <w:semiHidden/>
+    <w:unhideWhenUsed/>
+    <w:rsid w:val="00BD60B4"/>
+    <w:pPr>
+      <w:tabs>
+        <w:tab w:val="left" w:pos="916"/>
+        <w:tab w:val="left" w:pos="1832"/>
+        <w:tab w:val="left" w:pos="2748"/>
+        <w:tab w:val="left" w:pos="3664"/>
+        <w:tab w:val="left" w:pos="4580"/>
+        <w:tab w:val="left" w:pos="5496"/>
+        <w:tab w:val="left" w:pos="6412"/>
+        <w:tab w:val="left" w:pos="7328"/>
+        <w:tab w:val="left" w:pos="8244"/>
+        <w:tab w:val="left" w:pos="9160"/>
+        <w:tab w:val="left" w:pos="10076"/>
+        <w:tab w:val="left" w:pos="10992"/>
+        <w:tab w:val="left" w:pos="11908"/>
+        <w:tab w:val="left" w:pos="12824"/>
+        <w:tab w:val="left" w:pos="13740"/>
+        <w:tab w:val="left" w:pos="14656"/>
+      </w:tabs>
+      <w:spacing w:after="0" w:line="240" w:lineRule="auto"/>
+    </w:pPr>
+    <w:rPr>
+      <w:rFonts w:ascii="Courier New" w:eastAsia="Times New Roman" w:hAnsi="Courier New" w:cs="Courier New"/>
+      <w:sz w:val="20"/>
+      <w:szCs w:val="20"/>
+    </w:rPr>
+  </w:style>
+  <w:style w:type="character" w:customStyle="1" w:styleId="HTMLPreformattedChar">
+    <w:name w:val="HTML Preformatted Char"/>
+    <w:basedOn w:val="DefaultParagraphFont"/>
+    <w:link w:val="HTMLPreformatted"/>
+    <w:uiPriority w:val="99"/>
+    <w:semiHidden/>
+    <w:rsid w:val="00BD60B4"/>
+    <w:rPr>
+      <w:rFonts w:ascii="Courier New" w:eastAsia="Times New Roman" w:hAnsi="Courier New" w:cs="Courier New"/>
+      <w:sz w:val="20"/>
+      <w:szCs w:val="20"/>
+    </w:rPr>
+  </w:style>
+  <w:style w:type="character" w:styleId="HTMLCode">
+    <w:name w:val="HTML Code"/>
+    <w:basedOn w:val="DefaultParagraphFont"/>
+    <w:uiPriority w:val="99"/>
+    <w:semiHidden/>
+    <w:unhideWhenUsed/>
+    <w:rsid w:val="00BD60B4"/>
+    <w:rPr>
+      <w:rFonts w:ascii="Courier New" w:eastAsia="Times New Roman" w:hAnsi="Courier New" w:cs="Courier New"/>
+      <w:sz w:val="20"/>
+      <w:szCs w:val="20"/>
+    </w:rPr>
+  </w:style>
+  <w:style w:type="character" w:customStyle="1" w:styleId="hljs-string">
+    <w:name w:val="hljs-string"/>
+    <w:basedOn w:val="DefaultParagraphFont"/>
+    <w:rsid w:val="00BD60B4"/>
   </w:style>
 </w:styles>
 </file>

</xml_diff>